<commit_message>
minor updates to modelation + updated gantt diagram
</commit_message>
<xml_diff>
--- a/projeto/Gantt chart in word.docx
+++ b/projeto/Gantt chart in word.docx
@@ -46,8 +46,6 @@
           <w:tab w:val="left" w:pos="12015"/>
         </w:tabs>
       </w:pPr>
-      <w:bookmarkStart w:id="0" w:name="_GoBack"/>
-      <w:bookmarkEnd w:id="0"/>
       <w:r>
         <w:tab/>
       </w:r>
@@ -64,7 +62,31 @@
         <w:tabs>
           <w:tab w:val="left" w:pos="12015"/>
         </w:tabs>
+        <w:rPr>
+          <w:u w:val="single"/>
+        </w:rPr>
       </w:pPr>
+      <w:r>
+        <w:rPr>
+          <w:noProof/>
+        </w:rPr>
+        <w:lastRenderedPageBreak/>
+        <w:drawing>
+          <wp:inline distT="0" distB="0" distL="0" distR="0" wp14:anchorId="397E47EE" wp14:editId="3C9A3FB7">
+            <wp:extent cx="8892540" cy="4991100"/>
+            <wp:effectExtent l="0" t="0" r="3810" b="0"/>
+            <wp:docPr id="2" name="Gráfico 2"/>
+            <wp:cNvGraphicFramePr/>
+            <a:graphic xmlns:a="http://schemas.openxmlformats.org/drawingml/2006/main">
+              <a:graphicData uri="http://schemas.openxmlformats.org/drawingml/2006/chart">
+                <c:chart xmlns:c="http://schemas.openxmlformats.org/drawingml/2006/chart" xmlns:r="http://schemas.openxmlformats.org/officeDocument/2006/relationships" r:id="rId8"/>
+              </a:graphicData>
+            </a:graphic>
+          </wp:inline>
+        </w:drawing>
+      </w:r>
+      <w:bookmarkStart w:id="0" w:name="_GoBack"/>
+      <w:bookmarkEnd w:id="0"/>
     </w:p>
     <w:sectPr>
       <w:pgSz w:w="16838" w:h="11906" w:orient="landscape"/>
@@ -635,6 +657,10 @@
               <a:rPr lang="pt-PT"/>
               <a:t>Diagrama de Gantt</a:t>
             </a:r>
+            <a:r>
+              <a:rPr lang="pt-PT" baseline="0"/>
+              <a:t> 1ª Fase</a:t>
+            </a:r>
           </a:p>
         </c:rich>
       </c:tx>
@@ -1109,6 +1135,905 @@
                 <c:extLst>
                   <c:ext xmlns:c16="http://schemas.microsoft.com/office/drawing/2014/chart" uri="{C3380CC4-5D6E-409C-BE32-E72D297353CC}">
                     <c16:uniqueId val="{00000001-A0E3-46C6-8A19-AFD8EBD6BEBE}"/>
+                  </c:ext>
+                </c:extLst>
+              </c15:ser>
+            </c15:filteredBarSeries>
+          </c:ext>
+        </c:extLst>
+      </c:barChart>
+      <c:catAx>
+        <c:axId val="2090768864"/>
+        <c:scaling>
+          <c:orientation val="maxMin"/>
+        </c:scaling>
+        <c:delete val="0"/>
+        <c:axPos val="l"/>
+        <c:numFmt formatCode="General" sourceLinked="1"/>
+        <c:majorTickMark val="none"/>
+        <c:minorTickMark val="none"/>
+        <c:tickLblPos val="nextTo"/>
+        <c:spPr>
+          <a:noFill/>
+          <a:ln w="9525" cap="flat" cmpd="sng" algn="ctr">
+            <a:solidFill>
+              <a:schemeClr val="tx1">
+                <a:lumMod val="15000"/>
+                <a:lumOff val="85000"/>
+              </a:schemeClr>
+            </a:solidFill>
+            <a:round/>
+          </a:ln>
+          <a:effectLst/>
+        </c:spPr>
+        <c:txPr>
+          <a:bodyPr rot="-60000000" spcFirstLastPara="1" vertOverflow="ellipsis" vert="horz" wrap="square" anchor="ctr" anchorCtr="1"/>
+          <a:lstStyle/>
+          <a:p>
+            <a:pPr>
+              <a:defRPr sz="1300" b="0" i="0" u="none" strike="noStrike" kern="1200" baseline="0">
+                <a:solidFill>
+                  <a:schemeClr val="tx1">
+                    <a:lumMod val="65000"/>
+                    <a:lumOff val="35000"/>
+                  </a:schemeClr>
+                </a:solidFill>
+                <a:latin typeface="+mn-lt"/>
+                <a:ea typeface="+mn-ea"/>
+                <a:cs typeface="+mn-cs"/>
+              </a:defRPr>
+            </a:pPr>
+            <a:endParaRPr lang="pt-PT"/>
+          </a:p>
+        </c:txPr>
+        <c:crossAx val="57826688"/>
+        <c:crosses val="autoZero"/>
+        <c:auto val="1"/>
+        <c:lblAlgn val="ctr"/>
+        <c:lblOffset val="100"/>
+        <c:noMultiLvlLbl val="0"/>
+      </c:catAx>
+      <c:valAx>
+        <c:axId val="57826688"/>
+        <c:scaling>
+          <c:orientation val="minMax"/>
+          <c:max val="43620"/>
+          <c:min val="43510"/>
+        </c:scaling>
+        <c:delete val="0"/>
+        <c:axPos val="t"/>
+        <c:majorGridlines>
+          <c:spPr>
+            <a:ln w="9525" cap="flat" cmpd="sng" algn="ctr">
+              <a:solidFill>
+                <a:schemeClr val="tx1">
+                  <a:lumMod val="15000"/>
+                  <a:lumOff val="85000"/>
+                </a:schemeClr>
+              </a:solidFill>
+              <a:round/>
+            </a:ln>
+            <a:effectLst/>
+          </c:spPr>
+        </c:majorGridlines>
+        <c:numFmt formatCode="d/m/yy;@" sourceLinked="1"/>
+        <c:majorTickMark val="none"/>
+        <c:minorTickMark val="none"/>
+        <c:tickLblPos val="nextTo"/>
+        <c:spPr>
+          <a:noFill/>
+          <a:ln>
+            <a:noFill/>
+          </a:ln>
+          <a:effectLst/>
+        </c:spPr>
+        <c:txPr>
+          <a:bodyPr rot="-60000000" spcFirstLastPara="1" vertOverflow="ellipsis" vert="horz" wrap="square" anchor="ctr" anchorCtr="1"/>
+          <a:lstStyle/>
+          <a:p>
+            <a:pPr>
+              <a:defRPr sz="900" b="0" i="0" u="none" strike="noStrike" kern="1200" baseline="0">
+                <a:solidFill>
+                  <a:schemeClr val="tx1">
+                    <a:lumMod val="65000"/>
+                    <a:lumOff val="35000"/>
+                  </a:schemeClr>
+                </a:solidFill>
+                <a:latin typeface="+mn-lt"/>
+                <a:ea typeface="+mn-ea"/>
+                <a:cs typeface="+mn-cs"/>
+              </a:defRPr>
+            </a:pPr>
+            <a:endParaRPr lang="pt-PT"/>
+          </a:p>
+        </c:txPr>
+        <c:crossAx val="2090768864"/>
+        <c:crosses val="autoZero"/>
+        <c:crossBetween val="between"/>
+      </c:valAx>
+      <c:spPr>
+        <a:noFill/>
+        <a:ln>
+          <a:noFill/>
+        </a:ln>
+        <a:effectLst/>
+      </c:spPr>
+    </c:plotArea>
+    <c:plotVisOnly val="1"/>
+    <c:dispBlanksAs val="gap"/>
+    <c:extLst>
+      <c:ext xmlns:c16r3="http://schemas.microsoft.com/office/drawing/2017/03/chart" uri="{56B9EC1D-385E-4148-901F-78D8002777C0}">
+        <c16r3:dataDisplayOptions16>
+          <c16r3:dispNaAsBlank val="1"/>
+        </c16r3:dataDisplayOptions16>
+      </c:ext>
+    </c:extLst>
+    <c:showDLblsOverMax val="0"/>
+  </c:chart>
+  <c:spPr>
+    <a:solidFill>
+      <a:schemeClr val="bg1"/>
+    </a:solidFill>
+    <a:ln w="9525" cap="flat" cmpd="sng" algn="ctr">
+      <a:solidFill>
+        <a:schemeClr val="tx1">
+          <a:lumMod val="15000"/>
+          <a:lumOff val="85000"/>
+        </a:schemeClr>
+      </a:solidFill>
+      <a:round/>
+    </a:ln>
+    <a:effectLst/>
+  </c:spPr>
+  <c:txPr>
+    <a:bodyPr/>
+    <a:lstStyle/>
+    <a:p>
+      <a:pPr>
+        <a:defRPr/>
+      </a:pPr>
+      <a:endParaRPr lang="pt-PT"/>
+    </a:p>
+  </c:txPr>
+  <c:externalData r:id="rId3">
+    <c:autoUpdate val="0"/>
+  </c:externalData>
+</c:chartSpace>
+</file>
+
+<file path=word/charts/chart2.xml><?xml version="1.0" encoding="utf-8"?>
+<c:chartSpace xmlns:c="http://schemas.openxmlformats.org/drawingml/2006/chart" xmlns:a="http://schemas.openxmlformats.org/drawingml/2006/main" xmlns:r="http://schemas.openxmlformats.org/officeDocument/2006/relationships" xmlns:c16r2="http://schemas.microsoft.com/office/drawing/2015/06/chart">
+  <c:date1904 val="0"/>
+  <c:lang val="pt-PT"/>
+  <c:roundedCorners val="0"/>
+  <mc:AlternateContent xmlns:mc="http://schemas.openxmlformats.org/markup-compatibility/2006">
+    <mc:Choice xmlns:c14="http://schemas.microsoft.com/office/drawing/2007/8/2/chart" Requires="c14">
+      <c14:style val="102"/>
+    </mc:Choice>
+    <mc:Fallback>
+      <c:style val="2"/>
+    </mc:Fallback>
+  </mc:AlternateContent>
+  <c:chart>
+    <c:title>
+      <c:tx>
+        <c:rich>
+          <a:bodyPr rot="0" spcFirstLastPara="1" vertOverflow="ellipsis" vert="horz" wrap="square" anchor="ctr" anchorCtr="1"/>
+          <a:lstStyle/>
+          <a:p>
+            <a:pPr>
+              <a:defRPr sz="1400" b="0" i="0" u="sng" strike="noStrike" kern="1200" spc="0" baseline="0">
+                <a:solidFill>
+                  <a:schemeClr val="tx1">
+                    <a:lumMod val="65000"/>
+                    <a:lumOff val="35000"/>
+                  </a:schemeClr>
+                </a:solidFill>
+                <a:latin typeface="+mn-lt"/>
+                <a:ea typeface="+mn-ea"/>
+                <a:cs typeface="+mn-cs"/>
+              </a:defRPr>
+            </a:pPr>
+            <a:r>
+              <a:rPr lang="pt-PT" u="sng"/>
+              <a:t>Diagrama de Gantt</a:t>
+            </a:r>
+          </a:p>
+        </c:rich>
+      </c:tx>
+      <c:overlay val="0"/>
+      <c:spPr>
+        <a:noFill/>
+        <a:ln>
+          <a:noFill/>
+        </a:ln>
+        <a:effectLst/>
+      </c:spPr>
+      <c:txPr>
+        <a:bodyPr rot="0" spcFirstLastPara="1" vertOverflow="ellipsis" vert="horz" wrap="square" anchor="ctr" anchorCtr="1"/>
+        <a:lstStyle/>
+        <a:p>
+          <a:pPr>
+            <a:defRPr sz="1400" b="0" i="0" u="sng" strike="noStrike" kern="1200" spc="0" baseline="0">
+              <a:solidFill>
+                <a:schemeClr val="tx1">
+                  <a:lumMod val="65000"/>
+                  <a:lumOff val="35000"/>
+                </a:schemeClr>
+              </a:solidFill>
+              <a:latin typeface="+mn-lt"/>
+              <a:ea typeface="+mn-ea"/>
+              <a:cs typeface="+mn-cs"/>
+            </a:defRPr>
+          </a:pPr>
+          <a:endParaRPr lang="pt-PT"/>
+        </a:p>
+      </c:txPr>
+    </c:title>
+    <c:autoTitleDeleted val="0"/>
+    <c:plotArea>
+      <c:layout/>
+      <c:barChart>
+        <c:barDir val="bar"/>
+        <c:grouping val="stacked"/>
+        <c:varyColors val="0"/>
+        <c:ser>
+          <c:idx val="0"/>
+          <c:order val="0"/>
+          <c:tx>
+            <c:strRef>
+              <c:f>Folha1!$B$1</c:f>
+              <c:strCache>
+                <c:ptCount val="1"/>
+                <c:pt idx="0">
+                  <c:v>Data Inicial</c:v>
+                </c:pt>
+              </c:strCache>
+            </c:strRef>
+          </c:tx>
+          <c:spPr>
+            <a:noFill/>
+            <a:ln>
+              <a:noFill/>
+            </a:ln>
+            <a:effectLst/>
+          </c:spPr>
+          <c:invertIfNegative val="0"/>
+          <c:cat>
+            <c:strRef>
+              <c:f>Folha1!$A$2:$A$21</c:f>
+              <c:strCache>
+                <c:ptCount val="20"/>
+                <c:pt idx="0">
+                  <c:v>Análise e fundamentação</c:v>
+                </c:pt>
+                <c:pt idx="1">
+                  <c:v>Especificação</c:v>
+                </c:pt>
+                <c:pt idx="2">
+                  <c:v>Levantamento e análise de requisitos</c:v>
+                </c:pt>
+                <c:pt idx="3">
+                  <c:v>Identificação de use cases</c:v>
+                </c:pt>
+                <c:pt idx="4">
+                  <c:v>Especificação de use cases</c:v>
+                </c:pt>
+                <c:pt idx="5">
+                  <c:v>Especificação geral do sistema</c:v>
+                </c:pt>
+                <c:pt idx="6">
+                  <c:v>Especificação detalhada do sistema</c:v>
+                </c:pt>
+                <c:pt idx="7">
+                  <c:v>Documentação adicional</c:v>
+                </c:pt>
+                <c:pt idx="8">
+                  <c:v>Construção</c:v>
+                </c:pt>
+                <c:pt idx="9">
+                  <c:v>Implementação</c:v>
+                </c:pt>
+                <c:pt idx="10">
+                  <c:v>Desenvolvimento da interface geral</c:v>
+                </c:pt>
+                <c:pt idx="11">
+                  <c:v>Desenvolvimento da interface do assistente</c:v>
+                </c:pt>
+                <c:pt idx="12">
+                  <c:v>Criação da base de dados</c:v>
+                </c:pt>
+                <c:pt idx="13">
+                  <c:v>Povoamento da base de dados</c:v>
+                </c:pt>
+                <c:pt idx="14">
+                  <c:v>Desenvolvimento dos DAOs</c:v>
+                </c:pt>
+                <c:pt idx="15">
+                  <c:v>Desenvolvimento da camada de Negócio</c:v>
+                </c:pt>
+                <c:pt idx="16">
+                  <c:v>Junção do desenvolvimento feito</c:v>
+                </c:pt>
+                <c:pt idx="17">
+                  <c:v>Refinamentos finais</c:v>
+                </c:pt>
+                <c:pt idx="18">
+                  <c:v>Documentação adicional</c:v>
+                </c:pt>
+                <c:pt idx="19">
+                  <c:v>Teste</c:v>
+                </c:pt>
+              </c:strCache>
+            </c:strRef>
+          </c:cat>
+          <c:val>
+            <c:numRef>
+              <c:f>Folha1!$B$2:$B$21</c:f>
+              <c:numCache>
+                <c:formatCode>d/m/yy;@</c:formatCode>
+                <c:ptCount val="20"/>
+                <c:pt idx="0">
+                  <c:v>43514</c:v>
+                </c:pt>
+                <c:pt idx="1">
+                  <c:v>43522</c:v>
+                </c:pt>
+                <c:pt idx="2">
+                  <c:v>43522</c:v>
+                </c:pt>
+                <c:pt idx="3">
+                  <c:v>43536</c:v>
+                </c:pt>
+                <c:pt idx="4">
+                  <c:v>43538</c:v>
+                </c:pt>
+                <c:pt idx="5">
+                  <c:v>43543</c:v>
+                </c:pt>
+                <c:pt idx="6">
+                  <c:v>43545</c:v>
+                </c:pt>
+                <c:pt idx="7">
+                  <c:v>43553</c:v>
+                </c:pt>
+                <c:pt idx="8">
+                  <c:v>43557</c:v>
+                </c:pt>
+                <c:pt idx="9">
+                  <c:v>43557</c:v>
+                </c:pt>
+                <c:pt idx="10">
+                  <c:v>43557</c:v>
+                </c:pt>
+                <c:pt idx="11">
+                  <c:v>43557</c:v>
+                </c:pt>
+                <c:pt idx="12">
+                  <c:v>43557</c:v>
+                </c:pt>
+                <c:pt idx="13">
+                  <c:v>43564</c:v>
+                </c:pt>
+                <c:pt idx="14">
+                  <c:v>43571</c:v>
+                </c:pt>
+                <c:pt idx="15">
+                  <c:v>43557</c:v>
+                </c:pt>
+                <c:pt idx="16">
+                  <c:v>43584</c:v>
+                </c:pt>
+                <c:pt idx="17">
+                  <c:v>43593</c:v>
+                </c:pt>
+                <c:pt idx="18">
+                  <c:v>43595</c:v>
+                </c:pt>
+                <c:pt idx="19">
+                  <c:v>43599</c:v>
+                </c:pt>
+              </c:numCache>
+            </c:numRef>
+          </c:val>
+          <c:extLst>
+            <c:ext xmlns:c16="http://schemas.microsoft.com/office/drawing/2014/chart" uri="{C3380CC4-5D6E-409C-BE32-E72D297353CC}">
+              <c16:uniqueId val="{00000000-2601-4CBA-9565-96E69B1D5BF8}"/>
+            </c:ext>
+          </c:extLst>
+        </c:ser>
+        <c:ser>
+          <c:idx val="2"/>
+          <c:order val="2"/>
+          <c:tx>
+            <c:strRef>
+              <c:f>Folha1!$D$1</c:f>
+              <c:strCache>
+                <c:ptCount val="1"/>
+                <c:pt idx="0">
+                  <c:v>Duração(dias)</c:v>
+                </c:pt>
+              </c:strCache>
+            </c:strRef>
+          </c:tx>
+          <c:spPr>
+            <a:solidFill>
+              <a:srgbClr val="0070C0"/>
+            </a:solidFill>
+            <a:ln>
+              <a:noFill/>
+            </a:ln>
+            <a:effectLst>
+              <a:outerShdw blurRad="50800" dist="38100" dir="2700000" algn="tl" rotWithShape="0">
+                <a:prstClr val="black">
+                  <a:alpha val="40000"/>
+                </a:prstClr>
+              </a:outerShdw>
+            </a:effectLst>
+            <a:scene3d>
+              <a:camera prst="orthographicFront"/>
+              <a:lightRig rig="threePt" dir="t"/>
+            </a:scene3d>
+          </c:spPr>
+          <c:invertIfNegative val="0"/>
+          <c:dPt>
+            <c:idx val="1"/>
+            <c:invertIfNegative val="0"/>
+            <c:bubble3D val="0"/>
+            <c:spPr>
+              <a:solidFill>
+                <a:srgbClr val="FFC000"/>
+              </a:solidFill>
+              <a:ln>
+                <a:noFill/>
+              </a:ln>
+              <a:effectLst>
+                <a:outerShdw blurRad="50800" dist="38100" dir="2700000" algn="tl" rotWithShape="0">
+                  <a:prstClr val="black">
+                    <a:alpha val="40000"/>
+                  </a:prstClr>
+                </a:outerShdw>
+              </a:effectLst>
+              <a:scene3d>
+                <a:camera prst="orthographicFront"/>
+                <a:lightRig rig="threePt" dir="t"/>
+              </a:scene3d>
+            </c:spPr>
+            <c:extLst>
+              <c:ext xmlns:c16="http://schemas.microsoft.com/office/drawing/2014/chart" uri="{C3380CC4-5D6E-409C-BE32-E72D297353CC}">
+                <c16:uniqueId val="{00000002-2601-4CBA-9565-96E69B1D5BF8}"/>
+              </c:ext>
+            </c:extLst>
+          </c:dPt>
+          <c:dPt>
+            <c:idx val="8"/>
+            <c:invertIfNegative val="0"/>
+            <c:bubble3D val="0"/>
+            <c:spPr>
+              <a:solidFill>
+                <a:schemeClr val="accent2">
+                  <a:lumMod val="75000"/>
+                </a:schemeClr>
+              </a:solidFill>
+              <a:ln>
+                <a:noFill/>
+              </a:ln>
+              <a:effectLst>
+                <a:outerShdw blurRad="50800" dist="38100" dir="2700000" algn="tl" rotWithShape="0">
+                  <a:prstClr val="black">
+                    <a:alpha val="40000"/>
+                  </a:prstClr>
+                </a:outerShdw>
+              </a:effectLst>
+              <a:scene3d>
+                <a:camera prst="orthographicFront"/>
+                <a:lightRig rig="threePt" dir="t"/>
+              </a:scene3d>
+            </c:spPr>
+            <c:extLst>
+              <c:ext xmlns:c16="http://schemas.microsoft.com/office/drawing/2014/chart" uri="{C3380CC4-5D6E-409C-BE32-E72D297353CC}">
+                <c16:uniqueId val="{00000004-2601-4CBA-9565-96E69B1D5BF8}"/>
+              </c:ext>
+            </c:extLst>
+          </c:dPt>
+          <c:dPt>
+            <c:idx val="9"/>
+            <c:invertIfNegative val="0"/>
+            <c:bubble3D val="0"/>
+            <c:spPr>
+              <a:solidFill>
+                <a:srgbClr val="FFC000"/>
+              </a:solidFill>
+              <a:ln>
+                <a:noFill/>
+              </a:ln>
+              <a:effectLst>
+                <a:outerShdw blurRad="50800" dist="38100" dir="2700000" algn="tl" rotWithShape="0">
+                  <a:prstClr val="black">
+                    <a:alpha val="40000"/>
+                  </a:prstClr>
+                </a:outerShdw>
+              </a:effectLst>
+              <a:scene3d>
+                <a:camera prst="orthographicFront"/>
+                <a:lightRig rig="threePt" dir="t"/>
+              </a:scene3d>
+            </c:spPr>
+            <c:extLst>
+              <c:ext xmlns:c16="http://schemas.microsoft.com/office/drawing/2014/chart" uri="{C3380CC4-5D6E-409C-BE32-E72D297353CC}">
+                <c16:uniqueId val="{00000004-6D8A-4BFA-874F-DE700C27835D}"/>
+              </c:ext>
+            </c:extLst>
+          </c:dPt>
+          <c:dPt>
+            <c:idx val="19"/>
+            <c:invertIfNegative val="0"/>
+            <c:bubble3D val="0"/>
+            <c:spPr>
+              <a:solidFill>
+                <a:srgbClr val="FFC000"/>
+              </a:solidFill>
+              <a:ln>
+                <a:noFill/>
+              </a:ln>
+              <a:effectLst>
+                <a:outerShdw blurRad="50800" dist="38100" dir="2700000" algn="tl" rotWithShape="0">
+                  <a:prstClr val="black">
+                    <a:alpha val="40000"/>
+                  </a:prstClr>
+                </a:outerShdw>
+              </a:effectLst>
+              <a:scene3d>
+                <a:camera prst="orthographicFront"/>
+                <a:lightRig rig="threePt" dir="t"/>
+              </a:scene3d>
+            </c:spPr>
+            <c:extLst>
+              <c:ext xmlns:c16="http://schemas.microsoft.com/office/drawing/2014/chart" uri="{C3380CC4-5D6E-409C-BE32-E72D297353CC}">
+                <c16:uniqueId val="{00000005-6D8A-4BFA-874F-DE700C27835D}"/>
+              </c:ext>
+            </c:extLst>
+          </c:dPt>
+          <c:cat>
+            <c:strRef>
+              <c:f>Folha1!$A$2:$A$21</c:f>
+              <c:strCache>
+                <c:ptCount val="20"/>
+                <c:pt idx="0">
+                  <c:v>Análise e fundamentação</c:v>
+                </c:pt>
+                <c:pt idx="1">
+                  <c:v>Especificação</c:v>
+                </c:pt>
+                <c:pt idx="2">
+                  <c:v>Levantamento e análise de requisitos</c:v>
+                </c:pt>
+                <c:pt idx="3">
+                  <c:v>Identificação de use cases</c:v>
+                </c:pt>
+                <c:pt idx="4">
+                  <c:v>Especificação de use cases</c:v>
+                </c:pt>
+                <c:pt idx="5">
+                  <c:v>Especificação geral do sistema</c:v>
+                </c:pt>
+                <c:pt idx="6">
+                  <c:v>Especificação detalhada do sistema</c:v>
+                </c:pt>
+                <c:pt idx="7">
+                  <c:v>Documentação adicional</c:v>
+                </c:pt>
+                <c:pt idx="8">
+                  <c:v>Construção</c:v>
+                </c:pt>
+                <c:pt idx="9">
+                  <c:v>Implementação</c:v>
+                </c:pt>
+                <c:pt idx="10">
+                  <c:v>Desenvolvimento da interface geral</c:v>
+                </c:pt>
+                <c:pt idx="11">
+                  <c:v>Desenvolvimento da interface do assistente</c:v>
+                </c:pt>
+                <c:pt idx="12">
+                  <c:v>Criação da base de dados</c:v>
+                </c:pt>
+                <c:pt idx="13">
+                  <c:v>Povoamento da base de dados</c:v>
+                </c:pt>
+                <c:pt idx="14">
+                  <c:v>Desenvolvimento dos DAOs</c:v>
+                </c:pt>
+                <c:pt idx="15">
+                  <c:v>Desenvolvimento da camada de Negócio</c:v>
+                </c:pt>
+                <c:pt idx="16">
+                  <c:v>Junção do desenvolvimento feito</c:v>
+                </c:pt>
+                <c:pt idx="17">
+                  <c:v>Refinamentos finais</c:v>
+                </c:pt>
+                <c:pt idx="18">
+                  <c:v>Documentação adicional</c:v>
+                </c:pt>
+                <c:pt idx="19">
+                  <c:v>Teste</c:v>
+                </c:pt>
+              </c:strCache>
+            </c:strRef>
+          </c:cat>
+          <c:val>
+            <c:numRef>
+              <c:f>Folha1!$D$2:$D$21</c:f>
+              <c:numCache>
+                <c:formatCode>General</c:formatCode>
+                <c:ptCount val="20"/>
+                <c:pt idx="0">
+                  <c:v>8</c:v>
+                </c:pt>
+                <c:pt idx="1">
+                  <c:v>35</c:v>
+                </c:pt>
+                <c:pt idx="2">
+                  <c:v>14</c:v>
+                </c:pt>
+                <c:pt idx="3">
+                  <c:v>2</c:v>
+                </c:pt>
+                <c:pt idx="4">
+                  <c:v>5</c:v>
+                </c:pt>
+                <c:pt idx="5">
+                  <c:v>2</c:v>
+                </c:pt>
+                <c:pt idx="6">
+                  <c:v>8</c:v>
+                </c:pt>
+                <c:pt idx="7">
+                  <c:v>4</c:v>
+                </c:pt>
+                <c:pt idx="8">
+                  <c:v>56</c:v>
+                </c:pt>
+                <c:pt idx="9">
+                  <c:v>42</c:v>
+                </c:pt>
+                <c:pt idx="10">
+                  <c:v>22</c:v>
+                </c:pt>
+                <c:pt idx="11">
+                  <c:v>25</c:v>
+                </c:pt>
+                <c:pt idx="12">
+                  <c:v>7</c:v>
+                </c:pt>
+                <c:pt idx="13">
+                  <c:v>7</c:v>
+                </c:pt>
+                <c:pt idx="14">
+                  <c:v>10</c:v>
+                </c:pt>
+                <c:pt idx="15">
+                  <c:v>25</c:v>
+                </c:pt>
+                <c:pt idx="16">
+                  <c:v>9</c:v>
+                </c:pt>
+                <c:pt idx="17">
+                  <c:v>2</c:v>
+                </c:pt>
+                <c:pt idx="18">
+                  <c:v>4</c:v>
+                </c:pt>
+                <c:pt idx="19">
+                  <c:v>14</c:v>
+                </c:pt>
+              </c:numCache>
+            </c:numRef>
+          </c:val>
+          <c:extLst>
+            <c:ext xmlns:c16="http://schemas.microsoft.com/office/drawing/2014/chart" uri="{C3380CC4-5D6E-409C-BE32-E72D297353CC}">
+              <c16:uniqueId val="{00000005-2601-4CBA-9565-96E69B1D5BF8}"/>
+            </c:ext>
+          </c:extLst>
+        </c:ser>
+        <c:dLbls>
+          <c:showLegendKey val="0"/>
+          <c:showVal val="0"/>
+          <c:showCatName val="0"/>
+          <c:showSerName val="0"/>
+          <c:showPercent val="0"/>
+          <c:showBubbleSize val="0"/>
+        </c:dLbls>
+        <c:gapWidth val="81"/>
+        <c:overlap val="73"/>
+        <c:axId val="2090768864"/>
+        <c:axId val="57826688"/>
+        <c:extLst>
+          <c:ext xmlns:c15="http://schemas.microsoft.com/office/drawing/2012/chart" uri="{02D57815-91ED-43cb-92C2-25804820EDAC}">
+            <c15:filteredBarSeries>
+              <c15:ser>
+                <c:idx val="1"/>
+                <c:order val="1"/>
+                <c:tx>
+                  <c:strRef>
+                    <c:extLst>
+                      <c:ext uri="{02D57815-91ED-43cb-92C2-25804820EDAC}">
+                        <c15:formulaRef>
+                          <c15:sqref>Folha1!$C$1</c15:sqref>
+                        </c15:formulaRef>
+                      </c:ext>
+                    </c:extLst>
+                    <c:strCache>
+                      <c:ptCount val="1"/>
+                      <c:pt idx="0">
+                        <c:v>Data Final</c:v>
+                      </c:pt>
+                    </c:strCache>
+                  </c:strRef>
+                </c:tx>
+                <c:spPr>
+                  <a:solidFill>
+                    <a:schemeClr val="accent2"/>
+                  </a:solidFill>
+                  <a:ln>
+                    <a:noFill/>
+                  </a:ln>
+                  <a:effectLst/>
+                </c:spPr>
+                <c:invertIfNegative val="0"/>
+                <c:cat>
+                  <c:strRef>
+                    <c:extLst>
+                      <c:ext uri="{02D57815-91ED-43cb-92C2-25804820EDAC}">
+                        <c15:formulaRef>
+                          <c15:sqref>Folha1!$A$2:$A$21</c15:sqref>
+                        </c15:formulaRef>
+                      </c:ext>
+                    </c:extLst>
+                    <c:strCache>
+                      <c:ptCount val="20"/>
+                      <c:pt idx="0">
+                        <c:v>Análise e fundamentação</c:v>
+                      </c:pt>
+                      <c:pt idx="1">
+                        <c:v>Especificação</c:v>
+                      </c:pt>
+                      <c:pt idx="2">
+                        <c:v>Levantamento e análise de requisitos</c:v>
+                      </c:pt>
+                      <c:pt idx="3">
+                        <c:v>Identificação de use cases</c:v>
+                      </c:pt>
+                      <c:pt idx="4">
+                        <c:v>Especificação de use cases</c:v>
+                      </c:pt>
+                      <c:pt idx="5">
+                        <c:v>Especificação geral do sistema</c:v>
+                      </c:pt>
+                      <c:pt idx="6">
+                        <c:v>Especificação detalhada do sistema</c:v>
+                      </c:pt>
+                      <c:pt idx="7">
+                        <c:v>Documentação adicional</c:v>
+                      </c:pt>
+                      <c:pt idx="8">
+                        <c:v>Construção</c:v>
+                      </c:pt>
+                      <c:pt idx="9">
+                        <c:v>Implementação</c:v>
+                      </c:pt>
+                      <c:pt idx="10">
+                        <c:v>Desenvolvimento da interface geral</c:v>
+                      </c:pt>
+                      <c:pt idx="11">
+                        <c:v>Desenvolvimento da interface do assistente</c:v>
+                      </c:pt>
+                      <c:pt idx="12">
+                        <c:v>Criação da base de dados</c:v>
+                      </c:pt>
+                      <c:pt idx="13">
+                        <c:v>Povoamento da base de dados</c:v>
+                      </c:pt>
+                      <c:pt idx="14">
+                        <c:v>Desenvolvimento dos DAOs</c:v>
+                      </c:pt>
+                      <c:pt idx="15">
+                        <c:v>Desenvolvimento da camada de Negócio</c:v>
+                      </c:pt>
+                      <c:pt idx="16">
+                        <c:v>Junção do desenvolvimento feito</c:v>
+                      </c:pt>
+                      <c:pt idx="17">
+                        <c:v>Refinamentos finais</c:v>
+                      </c:pt>
+                      <c:pt idx="18">
+                        <c:v>Documentação adicional</c:v>
+                      </c:pt>
+                      <c:pt idx="19">
+                        <c:v>Teste</c:v>
+                      </c:pt>
+                    </c:strCache>
+                  </c:strRef>
+                </c:cat>
+                <c:val>
+                  <c:numRef>
+                    <c:extLst>
+                      <c:ext uri="{02D57815-91ED-43cb-92C2-25804820EDAC}">
+                        <c15:formulaRef>
+                          <c15:sqref>Folha1!$C$2:$C$21</c15:sqref>
+                        </c15:formulaRef>
+                      </c:ext>
+                    </c:extLst>
+                    <c:numCache>
+                      <c:formatCode>d/m/yy;@</c:formatCode>
+                      <c:ptCount val="20"/>
+                      <c:pt idx="0">
+                        <c:v>43521</c:v>
+                      </c:pt>
+                      <c:pt idx="1">
+                        <c:v>43556</c:v>
+                      </c:pt>
+                      <c:pt idx="2">
+                        <c:v>43535</c:v>
+                      </c:pt>
+                      <c:pt idx="3">
+                        <c:v>43537</c:v>
+                      </c:pt>
+                      <c:pt idx="4">
+                        <c:v>43542</c:v>
+                      </c:pt>
+                      <c:pt idx="5">
+                        <c:v>43544</c:v>
+                      </c:pt>
+                      <c:pt idx="6">
+                        <c:v>43552</c:v>
+                      </c:pt>
+                      <c:pt idx="7">
+                        <c:v>43556</c:v>
+                      </c:pt>
+                      <c:pt idx="8">
+                        <c:v>43612</c:v>
+                      </c:pt>
+                      <c:pt idx="9">
+                        <c:v>43598</c:v>
+                      </c:pt>
+                      <c:pt idx="10">
+                        <c:v>43578</c:v>
+                      </c:pt>
+                      <c:pt idx="11">
+                        <c:v>43581</c:v>
+                      </c:pt>
+                      <c:pt idx="12">
+                        <c:v>43563</c:v>
+                      </c:pt>
+                      <c:pt idx="13">
+                        <c:v>43570</c:v>
+                      </c:pt>
+                      <c:pt idx="14">
+                        <c:v>43580</c:v>
+                      </c:pt>
+                      <c:pt idx="15">
+                        <c:v>43581</c:v>
+                      </c:pt>
+                      <c:pt idx="16">
+                        <c:v>43592</c:v>
+                      </c:pt>
+                      <c:pt idx="17">
+                        <c:v>43594</c:v>
+                      </c:pt>
+                      <c:pt idx="18">
+                        <c:v>43598</c:v>
+                      </c:pt>
+                      <c:pt idx="19">
+                        <c:v>43612</c:v>
+                      </c:pt>
+                    </c:numCache>
+                  </c:numRef>
+                </c:val>
+                <c:extLst>
+                  <c:ext xmlns:c16="http://schemas.microsoft.com/office/drawing/2014/chart" uri="{C3380CC4-5D6E-409C-BE32-E72D297353CC}">
+                    <c16:uniqueId val="{00000006-2601-4CBA-9565-96E69B1D5BF8}"/>
                   </c:ext>
                 </c:extLst>
               </c15:ser>
@@ -1315,7 +2240,552 @@
 </cs:colorStyle>
 </file>
 
+<file path=word/charts/colors2.xml><?xml version="1.0" encoding="utf-8"?>
+<cs:colorStyle xmlns:cs="http://schemas.microsoft.com/office/drawing/2012/chartStyle" xmlns:a="http://schemas.openxmlformats.org/drawingml/2006/main" meth="cycle" id="10">
+  <a:schemeClr val="accent1"/>
+  <a:schemeClr val="accent2"/>
+  <a:schemeClr val="accent3"/>
+  <a:schemeClr val="accent4"/>
+  <a:schemeClr val="accent5"/>
+  <a:schemeClr val="accent6"/>
+  <cs:variation/>
+  <cs:variation>
+    <a:lumMod val="60000"/>
+  </cs:variation>
+  <cs:variation>
+    <a:lumMod val="80000"/>
+    <a:lumOff val="20000"/>
+  </cs:variation>
+  <cs:variation>
+    <a:lumMod val="80000"/>
+  </cs:variation>
+  <cs:variation>
+    <a:lumMod val="60000"/>
+    <a:lumOff val="40000"/>
+  </cs:variation>
+  <cs:variation>
+    <a:lumMod val="50000"/>
+  </cs:variation>
+  <cs:variation>
+    <a:lumMod val="70000"/>
+    <a:lumOff val="30000"/>
+  </cs:variation>
+  <cs:variation>
+    <a:lumMod val="70000"/>
+  </cs:variation>
+  <cs:variation>
+    <a:lumMod val="50000"/>
+    <a:lumOff val="50000"/>
+  </cs:variation>
+</cs:colorStyle>
+</file>
+
 <file path=word/charts/style1.xml><?xml version="1.0" encoding="utf-8"?>
+<cs:chartStyle xmlns:cs="http://schemas.microsoft.com/office/drawing/2012/chartStyle" xmlns:a="http://schemas.openxmlformats.org/drawingml/2006/main" id="297">
+  <cs:axisTitle>
+    <cs:lnRef idx="0"/>
+    <cs:fillRef idx="0"/>
+    <cs:effectRef idx="0"/>
+    <cs:fontRef idx="minor">
+      <a:schemeClr val="tx1">
+        <a:lumMod val="65000"/>
+        <a:lumOff val="35000"/>
+      </a:schemeClr>
+    </cs:fontRef>
+    <cs:defRPr sz="1000" kern="1200"/>
+  </cs:axisTitle>
+  <cs:categoryAxis>
+    <cs:lnRef idx="0"/>
+    <cs:fillRef idx="0"/>
+    <cs:effectRef idx="0"/>
+    <cs:fontRef idx="minor">
+      <a:schemeClr val="tx1">
+        <a:lumMod val="65000"/>
+        <a:lumOff val="35000"/>
+      </a:schemeClr>
+    </cs:fontRef>
+    <cs:spPr>
+      <a:ln w="9525" cap="flat" cmpd="sng" algn="ctr">
+        <a:solidFill>
+          <a:schemeClr val="tx1">
+            <a:lumMod val="15000"/>
+            <a:lumOff val="85000"/>
+          </a:schemeClr>
+        </a:solidFill>
+        <a:round/>
+      </a:ln>
+    </cs:spPr>
+    <cs:defRPr sz="900" kern="1200"/>
+  </cs:categoryAxis>
+  <cs:chartArea mods="allowNoFillOverride allowNoLineOverride">
+    <cs:lnRef idx="0"/>
+    <cs:fillRef idx="0"/>
+    <cs:effectRef idx="0"/>
+    <cs:fontRef idx="minor">
+      <a:schemeClr val="tx1"/>
+    </cs:fontRef>
+    <cs:spPr>
+      <a:solidFill>
+        <a:schemeClr val="bg1"/>
+      </a:solidFill>
+      <a:ln w="9525" cap="flat" cmpd="sng" algn="ctr">
+        <a:solidFill>
+          <a:schemeClr val="tx1">
+            <a:lumMod val="15000"/>
+            <a:lumOff val="85000"/>
+          </a:schemeClr>
+        </a:solidFill>
+        <a:round/>
+      </a:ln>
+    </cs:spPr>
+    <cs:defRPr sz="1000" kern="1200"/>
+  </cs:chartArea>
+  <cs:dataLabel>
+    <cs:lnRef idx="0"/>
+    <cs:fillRef idx="0"/>
+    <cs:effectRef idx="0"/>
+    <cs:fontRef idx="minor">
+      <a:schemeClr val="tx1">
+        <a:lumMod val="75000"/>
+        <a:lumOff val="25000"/>
+      </a:schemeClr>
+    </cs:fontRef>
+    <cs:defRPr sz="900" kern="1200"/>
+  </cs:dataLabel>
+  <cs:dataLabelCallout>
+    <cs:lnRef idx="0"/>
+    <cs:fillRef idx="0"/>
+    <cs:effectRef idx="0"/>
+    <cs:fontRef idx="minor">
+      <a:schemeClr val="dk1">
+        <a:lumMod val="65000"/>
+        <a:lumOff val="35000"/>
+      </a:schemeClr>
+    </cs:fontRef>
+    <cs:spPr>
+      <a:solidFill>
+        <a:schemeClr val="lt1"/>
+      </a:solidFill>
+      <a:ln>
+        <a:solidFill>
+          <a:schemeClr val="dk1">
+            <a:lumMod val="25000"/>
+            <a:lumOff val="75000"/>
+          </a:schemeClr>
+        </a:solidFill>
+      </a:ln>
+    </cs:spPr>
+    <cs:defRPr sz="900" kern="1200"/>
+    <cs:bodyPr rot="0" spcFirstLastPara="1" vertOverflow="clip" horzOverflow="clip" vert="horz" wrap="square" lIns="36576" tIns="18288" rIns="36576" bIns="18288" anchor="ctr" anchorCtr="1">
+      <a:spAutoFit/>
+    </cs:bodyPr>
+  </cs:dataLabelCallout>
+  <cs:dataPoint>
+    <cs:lnRef idx="0"/>
+    <cs:fillRef idx="1">
+      <cs:styleClr val="auto"/>
+    </cs:fillRef>
+    <cs:effectRef idx="0"/>
+    <cs:fontRef idx="minor">
+      <a:schemeClr val="tx1"/>
+    </cs:fontRef>
+  </cs:dataPoint>
+  <cs:dataPoint3D>
+    <cs:lnRef idx="0"/>
+    <cs:fillRef idx="1">
+      <cs:styleClr val="auto"/>
+    </cs:fillRef>
+    <cs:effectRef idx="0"/>
+    <cs:fontRef idx="minor">
+      <a:schemeClr val="tx1"/>
+    </cs:fontRef>
+  </cs:dataPoint3D>
+  <cs:dataPointLine>
+    <cs:lnRef idx="0">
+      <cs:styleClr val="auto"/>
+    </cs:lnRef>
+    <cs:fillRef idx="1"/>
+    <cs:effectRef idx="0"/>
+    <cs:fontRef idx="minor">
+      <a:schemeClr val="tx1"/>
+    </cs:fontRef>
+    <cs:spPr>
+      <a:ln w="28575" cap="rnd">
+        <a:solidFill>
+          <a:schemeClr val="phClr"/>
+        </a:solidFill>
+        <a:round/>
+      </a:ln>
+    </cs:spPr>
+  </cs:dataPointLine>
+  <cs:dataPointMarker>
+    <cs:lnRef idx="0">
+      <cs:styleClr val="auto"/>
+    </cs:lnRef>
+    <cs:fillRef idx="1">
+      <cs:styleClr val="auto"/>
+    </cs:fillRef>
+    <cs:effectRef idx="0"/>
+    <cs:fontRef idx="minor">
+      <a:schemeClr val="tx1"/>
+    </cs:fontRef>
+    <cs:spPr>
+      <a:ln w="9525">
+        <a:solidFill>
+          <a:schemeClr val="phClr"/>
+        </a:solidFill>
+      </a:ln>
+    </cs:spPr>
+  </cs:dataPointMarker>
+  <cs:dataPointMarkerLayout symbol="circle" size="5"/>
+  <cs:dataPointWireframe>
+    <cs:lnRef idx="0">
+      <cs:styleClr val="auto"/>
+    </cs:lnRef>
+    <cs:fillRef idx="1"/>
+    <cs:effectRef idx="0"/>
+    <cs:fontRef idx="minor">
+      <a:schemeClr val="tx1"/>
+    </cs:fontRef>
+    <cs:spPr>
+      <a:ln w="9525" cap="rnd">
+        <a:solidFill>
+          <a:schemeClr val="phClr"/>
+        </a:solidFill>
+        <a:round/>
+      </a:ln>
+    </cs:spPr>
+  </cs:dataPointWireframe>
+  <cs:dataTable>
+    <cs:lnRef idx="0"/>
+    <cs:fillRef idx="0"/>
+    <cs:effectRef idx="0"/>
+    <cs:fontRef idx="minor">
+      <a:schemeClr val="tx1">
+        <a:lumMod val="65000"/>
+        <a:lumOff val="35000"/>
+      </a:schemeClr>
+    </cs:fontRef>
+    <cs:spPr>
+      <a:noFill/>
+      <a:ln w="9525" cap="flat" cmpd="sng" algn="ctr">
+        <a:solidFill>
+          <a:schemeClr val="tx1">
+            <a:lumMod val="15000"/>
+            <a:lumOff val="85000"/>
+          </a:schemeClr>
+        </a:solidFill>
+        <a:round/>
+      </a:ln>
+    </cs:spPr>
+    <cs:defRPr sz="900" kern="1200"/>
+  </cs:dataTable>
+  <cs:downBar>
+    <cs:lnRef idx="0"/>
+    <cs:fillRef idx="0"/>
+    <cs:effectRef idx="0"/>
+    <cs:fontRef idx="minor">
+      <a:schemeClr val="tx1"/>
+    </cs:fontRef>
+    <cs:spPr>
+      <a:solidFill>
+        <a:schemeClr val="dk1">
+          <a:lumMod val="75000"/>
+          <a:lumOff val="25000"/>
+        </a:schemeClr>
+      </a:solidFill>
+      <a:ln w="9525" cap="flat" cmpd="sng" algn="ctr">
+        <a:solidFill>
+          <a:schemeClr val="tx1">
+            <a:lumMod val="65000"/>
+            <a:lumOff val="35000"/>
+          </a:schemeClr>
+        </a:solidFill>
+        <a:round/>
+      </a:ln>
+    </cs:spPr>
+  </cs:downBar>
+  <cs:dropLine>
+    <cs:lnRef idx="0"/>
+    <cs:fillRef idx="0"/>
+    <cs:effectRef idx="0"/>
+    <cs:fontRef idx="minor">
+      <a:schemeClr val="tx1"/>
+    </cs:fontRef>
+    <cs:spPr>
+      <a:ln w="9525" cap="flat" cmpd="sng" algn="ctr">
+        <a:solidFill>
+          <a:schemeClr val="tx1">
+            <a:lumMod val="35000"/>
+            <a:lumOff val="65000"/>
+          </a:schemeClr>
+        </a:solidFill>
+        <a:round/>
+      </a:ln>
+    </cs:spPr>
+  </cs:dropLine>
+  <cs:errorBar>
+    <cs:lnRef idx="0"/>
+    <cs:fillRef idx="0"/>
+    <cs:effectRef idx="0"/>
+    <cs:fontRef idx="minor">
+      <a:schemeClr val="tx1"/>
+    </cs:fontRef>
+    <cs:spPr>
+      <a:ln w="9525" cap="flat" cmpd="sng" algn="ctr">
+        <a:solidFill>
+          <a:schemeClr val="tx1">
+            <a:lumMod val="65000"/>
+            <a:lumOff val="35000"/>
+          </a:schemeClr>
+        </a:solidFill>
+        <a:round/>
+      </a:ln>
+    </cs:spPr>
+  </cs:errorBar>
+  <cs:floor>
+    <cs:lnRef idx="0"/>
+    <cs:fillRef idx="0"/>
+    <cs:effectRef idx="0"/>
+    <cs:fontRef idx="minor">
+      <a:schemeClr val="tx1"/>
+    </cs:fontRef>
+    <cs:spPr>
+      <a:noFill/>
+      <a:ln>
+        <a:noFill/>
+      </a:ln>
+    </cs:spPr>
+  </cs:floor>
+  <cs:gridlineMajor>
+    <cs:lnRef idx="0"/>
+    <cs:fillRef idx="0"/>
+    <cs:effectRef idx="0"/>
+    <cs:fontRef idx="minor">
+      <a:schemeClr val="tx1"/>
+    </cs:fontRef>
+    <cs:spPr>
+      <a:ln w="9525" cap="flat" cmpd="sng" algn="ctr">
+        <a:solidFill>
+          <a:schemeClr val="tx1">
+            <a:lumMod val="15000"/>
+            <a:lumOff val="85000"/>
+          </a:schemeClr>
+        </a:solidFill>
+        <a:round/>
+      </a:ln>
+    </cs:spPr>
+  </cs:gridlineMajor>
+  <cs:gridlineMinor>
+    <cs:lnRef idx="0"/>
+    <cs:fillRef idx="0"/>
+    <cs:effectRef idx="0"/>
+    <cs:fontRef idx="minor">
+      <a:schemeClr val="tx1"/>
+    </cs:fontRef>
+    <cs:spPr>
+      <a:ln w="9525" cap="flat" cmpd="sng" algn="ctr">
+        <a:solidFill>
+          <a:schemeClr val="tx1">
+            <a:lumMod val="5000"/>
+            <a:lumOff val="95000"/>
+          </a:schemeClr>
+        </a:solidFill>
+        <a:round/>
+      </a:ln>
+    </cs:spPr>
+  </cs:gridlineMinor>
+  <cs:hiLoLine>
+    <cs:lnRef idx="0"/>
+    <cs:fillRef idx="0"/>
+    <cs:effectRef idx="0"/>
+    <cs:fontRef idx="minor">
+      <a:schemeClr val="tx1"/>
+    </cs:fontRef>
+    <cs:spPr>
+      <a:ln w="9525" cap="flat" cmpd="sng" algn="ctr">
+        <a:solidFill>
+          <a:schemeClr val="tx1">
+            <a:lumMod val="50000"/>
+            <a:lumOff val="50000"/>
+          </a:schemeClr>
+        </a:solidFill>
+        <a:round/>
+      </a:ln>
+    </cs:spPr>
+  </cs:hiLoLine>
+  <cs:leaderLine>
+    <cs:lnRef idx="0"/>
+    <cs:fillRef idx="0"/>
+    <cs:effectRef idx="0"/>
+    <cs:fontRef idx="minor">
+      <a:schemeClr val="tx1"/>
+    </cs:fontRef>
+    <cs:spPr>
+      <a:ln w="9525" cap="flat" cmpd="sng" algn="ctr">
+        <a:solidFill>
+          <a:schemeClr val="tx1">
+            <a:lumMod val="35000"/>
+            <a:lumOff val="65000"/>
+          </a:schemeClr>
+        </a:solidFill>
+        <a:round/>
+      </a:ln>
+    </cs:spPr>
+  </cs:leaderLine>
+  <cs:legend>
+    <cs:lnRef idx="0"/>
+    <cs:fillRef idx="0"/>
+    <cs:effectRef idx="0"/>
+    <cs:fontRef idx="minor">
+      <a:schemeClr val="tx1">
+        <a:lumMod val="65000"/>
+        <a:lumOff val="35000"/>
+      </a:schemeClr>
+    </cs:fontRef>
+    <cs:defRPr sz="900" kern="1200"/>
+  </cs:legend>
+  <cs:plotArea mods="allowNoFillOverride allowNoLineOverride">
+    <cs:lnRef idx="0"/>
+    <cs:fillRef idx="0"/>
+    <cs:effectRef idx="0"/>
+    <cs:fontRef idx="minor">
+      <a:schemeClr val="tx1"/>
+    </cs:fontRef>
+  </cs:plotArea>
+  <cs:plotArea3D mods="allowNoFillOverride allowNoLineOverride">
+    <cs:lnRef idx="0"/>
+    <cs:fillRef idx="0"/>
+    <cs:effectRef idx="0"/>
+    <cs:fontRef idx="minor">
+      <a:schemeClr val="tx1"/>
+    </cs:fontRef>
+  </cs:plotArea3D>
+  <cs:seriesAxis>
+    <cs:lnRef idx="0"/>
+    <cs:fillRef idx="0"/>
+    <cs:effectRef idx="0"/>
+    <cs:fontRef idx="minor">
+      <a:schemeClr val="tx1">
+        <a:lumMod val="65000"/>
+        <a:lumOff val="35000"/>
+      </a:schemeClr>
+    </cs:fontRef>
+    <cs:defRPr sz="900" kern="1200"/>
+  </cs:seriesAxis>
+  <cs:seriesLine>
+    <cs:lnRef idx="0"/>
+    <cs:fillRef idx="0"/>
+    <cs:effectRef idx="0"/>
+    <cs:fontRef idx="minor">
+      <a:schemeClr val="tx1"/>
+    </cs:fontRef>
+    <cs:spPr>
+      <a:ln w="9525" cap="flat" cmpd="sng" algn="ctr">
+        <a:solidFill>
+          <a:schemeClr val="tx1">
+            <a:lumMod val="35000"/>
+            <a:lumOff val="65000"/>
+          </a:schemeClr>
+        </a:solidFill>
+        <a:round/>
+      </a:ln>
+    </cs:spPr>
+  </cs:seriesLine>
+  <cs:title>
+    <cs:lnRef idx="0"/>
+    <cs:fillRef idx="0"/>
+    <cs:effectRef idx="0"/>
+    <cs:fontRef idx="minor">
+      <a:schemeClr val="tx1">
+        <a:lumMod val="65000"/>
+        <a:lumOff val="35000"/>
+      </a:schemeClr>
+    </cs:fontRef>
+    <cs:defRPr sz="1400" b="0" kern="1200" spc="0" baseline="0"/>
+  </cs:title>
+  <cs:trendline>
+    <cs:lnRef idx="0">
+      <cs:styleClr val="auto"/>
+    </cs:lnRef>
+    <cs:fillRef idx="0"/>
+    <cs:effectRef idx="0"/>
+    <cs:fontRef idx="minor">
+      <a:schemeClr val="tx1"/>
+    </cs:fontRef>
+    <cs:spPr>
+      <a:ln w="19050" cap="rnd">
+        <a:solidFill>
+          <a:schemeClr val="phClr"/>
+        </a:solidFill>
+        <a:prstDash val="sysDot"/>
+      </a:ln>
+    </cs:spPr>
+  </cs:trendline>
+  <cs:trendlineLabel>
+    <cs:lnRef idx="0"/>
+    <cs:fillRef idx="0"/>
+    <cs:effectRef idx="0"/>
+    <cs:fontRef idx="minor">
+      <a:schemeClr val="tx1">
+        <a:lumMod val="65000"/>
+        <a:lumOff val="35000"/>
+      </a:schemeClr>
+    </cs:fontRef>
+    <cs:defRPr sz="900" kern="1200"/>
+  </cs:trendlineLabel>
+  <cs:upBar>
+    <cs:lnRef idx="0"/>
+    <cs:fillRef idx="0"/>
+    <cs:effectRef idx="0"/>
+    <cs:fontRef idx="minor">
+      <a:schemeClr val="tx1"/>
+    </cs:fontRef>
+    <cs:spPr>
+      <a:solidFill>
+        <a:schemeClr val="lt1"/>
+      </a:solidFill>
+      <a:ln w="9525" cap="flat" cmpd="sng" algn="ctr">
+        <a:solidFill>
+          <a:schemeClr val="tx1">
+            <a:lumMod val="65000"/>
+            <a:lumOff val="35000"/>
+          </a:schemeClr>
+        </a:solidFill>
+        <a:round/>
+      </a:ln>
+    </cs:spPr>
+  </cs:upBar>
+  <cs:valueAxis>
+    <cs:lnRef idx="0"/>
+    <cs:fillRef idx="0"/>
+    <cs:effectRef idx="0"/>
+    <cs:fontRef idx="minor">
+      <a:schemeClr val="tx1">
+        <a:lumMod val="65000"/>
+        <a:lumOff val="35000"/>
+      </a:schemeClr>
+    </cs:fontRef>
+    <cs:defRPr sz="900" kern="1200"/>
+  </cs:valueAxis>
+  <cs:wall>
+    <cs:lnRef idx="0"/>
+    <cs:fillRef idx="0"/>
+    <cs:effectRef idx="0"/>
+    <cs:fontRef idx="minor">
+      <a:schemeClr val="tx1"/>
+    </cs:fontRef>
+    <cs:spPr>
+      <a:noFill/>
+      <a:ln>
+        <a:noFill/>
+      </a:ln>
+    </cs:spPr>
+  </cs:wall>
+</cs:chartStyle>
+</file>
+
+<file path=word/charts/style2.xml><?xml version="1.0" encoding="utf-8"?>
 <cs:chartStyle xmlns:cs="http://schemas.microsoft.com/office/drawing/2012/chartStyle" xmlns:a="http://schemas.openxmlformats.org/drawingml/2006/main" id="297">
   <cs:axisTitle>
     <cs:lnRef idx="0"/>
@@ -2120,7 +3590,7 @@
 </file>
 
 <file path=customXml/itemProps1.xml><?xml version="1.0" encoding="utf-8"?>
-<ds:datastoreItem xmlns:ds="http://schemas.openxmlformats.org/officeDocument/2006/customXml" ds:itemID="{5A8A2FE7-DA61-4407-9C74-3AF33E5A14E4}">
+<ds:datastoreItem xmlns:ds="http://schemas.openxmlformats.org/officeDocument/2006/customXml" ds:itemID="{DE092AB3-CAD6-4FA4-A105-C18D59F9F598}">
   <ds:schemaRefs>
     <ds:schemaRef ds:uri="http://schemas.openxmlformats.org/officeDocument/2006/bibliography"/>
   </ds:schemaRefs>

</xml_diff>